<commit_message>
Tilrettelse af referat efter mail fra Jesper
</commit_message>
<xml_diff>
--- a/03 Adminstration/01 Møder/01 09-09-2025 vejledermøde.docx
+++ b/03 Adminstration/01 Møder/01 09-09-2025 vejledermøde.docx
@@ -13,15 +13,7 @@
     <w:p/>
     <w:p>
       <w:r>
-        <w:t xml:space="preserve">Intro: cirka 2-3 sider, og så hop væk fra selve </w:t>
-      </w:r>
-      <w:proofErr w:type="spellStart"/>
-      <w:r>
-        <w:t>use</w:t>
-      </w:r>
-      <w:proofErr w:type="spellEnd"/>
-      <w:r>
-        <w:t xml:space="preserve"> casen. Henvis til problemet evt. på kilden.</w:t>
+        <w:t>Intro: cirka 2-3 sider, og så hop væk fra selve use casen. Henvis til problemet evt. på kilden.</w:t>
       </w:r>
     </w:p>
     <w:p>
@@ -49,36 +41,15 @@
           <w:numId w:val="2"/>
         </w:numPr>
       </w:pPr>
-      <w:proofErr w:type="spellStart"/>
-      <w:r>
-        <w:t>Meen</w:t>
-      </w:r>
-      <w:proofErr w:type="spellEnd"/>
-      <w:r>
-        <w:t xml:space="preserve"> det er stadigvæk en fortolkning</w:t>
+      <w:r>
+        <w:t>Meen det er stadigvæk en fortolkning</w:t>
       </w:r>
     </w:p>
     <w:p/>
     <w:p/>
     <w:p>
       <w:r>
-        <w:t xml:space="preserve">Kommunikation - </w:t>
-      </w:r>
-      <w:proofErr w:type="gramStart"/>
-      <w:r>
-        <w:t>1 vejs</w:t>
-      </w:r>
-      <w:proofErr w:type="gramEnd"/>
-      <w:r>
-        <w:t xml:space="preserve"> </w:t>
-      </w:r>
-      <w:proofErr w:type="gramStart"/>
-      <w:r>
-        <w:t>2 vejs</w:t>
-      </w:r>
-      <w:proofErr w:type="gramEnd"/>
-      <w:r>
-        <w:t>?</w:t>
+        <w:t>Kommunikation - 1 vejs 2 vejs?</w:t>
       </w:r>
     </w:p>
     <w:p>
@@ -90,13 +61,8 @@
         </w:numPr>
       </w:pPr>
       <w:r>
-        <w:t xml:space="preserve">Umiddelbart </w:t>
-      </w:r>
-      <w:proofErr w:type="gramStart"/>
-      <w:r>
-        <w:t>1 vejs</w:t>
-      </w:r>
-      <w:proofErr w:type="gramEnd"/>
+        <w:t>Umiddelbart 1 vejs</w:t>
+      </w:r>
     </w:p>
     <w:p/>
     <w:p>
@@ -137,23 +103,7 @@
         </w:numPr>
       </w:pPr>
       <w:r>
-        <w:t xml:space="preserve">Evt. </w:t>
-      </w:r>
-      <w:proofErr w:type="gramStart"/>
-      <w:r>
-        <w:t>et fjende</w:t>
-      </w:r>
-      <w:proofErr w:type="gramEnd"/>
-      <w:r>
-        <w:t xml:space="preserve"> der </w:t>
-      </w:r>
-      <w:proofErr w:type="spellStart"/>
-      <w:r>
-        <w:t>kortvariget</w:t>
-      </w:r>
-      <w:proofErr w:type="spellEnd"/>
-      <w:r>
-        <w:t xml:space="preserve"> sender noget ud.</w:t>
+        <w:t>Evt. et fjende der kortvariget sender noget ud.</w:t>
       </w:r>
     </w:p>
     <w:p>
@@ -162,13 +112,8 @@
       </w:r>
     </w:p>
     <w:p>
-      <w:proofErr w:type="spellStart"/>
-      <w:r>
-        <w:t>Use</w:t>
-      </w:r>
-      <w:proofErr w:type="spellEnd"/>
-      <w:r>
-        <w:t xml:space="preserve"> case - </w:t>
+      <w:r>
+        <w:t xml:space="preserve">Use case - </w:t>
       </w:r>
     </w:p>
     <w:p>
@@ -227,47 +172,40 @@
           <w:numId w:val="2"/>
         </w:numPr>
       </w:pPr>
-      <w:proofErr w:type="spellStart"/>
-      <w:r>
-        <w:t>Uncounterable</w:t>
-      </w:r>
-      <w:proofErr w:type="spellEnd"/>
-      <w:r>
-        <w:t xml:space="preserve"> </w:t>
-      </w:r>
-      <w:proofErr w:type="spellStart"/>
-      <w:r>
-        <w:t>UAV's</w:t>
-      </w:r>
-      <w:proofErr w:type="spellEnd"/>
+      <w:r>
+        <w:t>Uncounterable UAV's</w:t>
+      </w:r>
     </w:p>
     <w:p/>
     <w:p/>
     <w:p>
       <w:r>
-        <w:t xml:space="preserve">Umiddelbart ligger mekanikken til langsom, og beam </w:t>
-      </w:r>
-      <w:proofErr w:type="spellStart"/>
-      <w:r>
-        <w:t>steering</w:t>
-      </w:r>
-      <w:proofErr w:type="spellEnd"/>
-      <w:r>
-        <w:t xml:space="preserve"> til hurtigt</w:t>
+        <w:t>Umiddelbart ligger mekanikken til langsom, og beam steering til hurtigt</w:t>
       </w:r>
     </w:p>
     <w:p/>
     <w:p>
       <w:r>
-        <w:t xml:space="preserve">Generelt skal vi blot finde vores </w:t>
-      </w:r>
-      <w:proofErr w:type="spellStart"/>
-      <w:r>
-        <w:t>usecase</w:t>
-      </w:r>
-      <w:proofErr w:type="spellEnd"/>
+        <w:t>Generelt skal vi blot finde vores usecase</w:t>
+      </w:r>
     </w:p>
     <w:p/>
+    <w:p>
+      <w:r>
+        <w:t>Eftersendt kommentar fra Jesper:</w:t>
+      </w:r>
+    </w:p>
+    <w:p>
+      <w:r>
+        <w:t>”N</w:t>
+      </w:r>
+      <w:r>
+        <w:t>år I har sendt materiale til mig inden et møde, så skal I ikke arbejde videre på det før mødet.</w:t>
+      </w:r>
+      <w:r>
+        <w:t>”</w:t>
+      </w:r>
+    </w:p>
     <w:p/>
     <w:sectPr>
       <w:pgSz w:w="11906" w:h="16838"/>

</xml_diff>